<commit_message>
sleep mode + current sensor and % + updates
</commit_message>
<xml_diff>
--- a/Organisation des pins.docx
+++ b/Organisation des pins.docx
@@ -105,7 +105,19 @@
           <w:lang w:val="en-US"/>
         </w:rPr>
       </w:pPr>
-    </w:p>
+      <w:r>
+        <w:rPr>
+          <w:lang w:val="en-US"/>
+        </w:rPr>
+        <w:t>BOUTON: Pin 9</w:t>
+      </w:r>
+    </w:p>
+    <w:p>
+      <w:r>
+        <w:t>CURRENT SENSOR: Pin 12 et Pin 13</w:t>
+      </w:r>
+    </w:p>
+    <w:p/>
     <w:sectPr>
       <w:pgSz w:w="11906" w:h="16838"/>
       <w:pgMar w:top="1417" w:right="1417" w:bottom="1417" w:left="1417" w:header="708" w:footer="708" w:gutter="0"/>

</xml_diff>